<commit_message>
Fix avant TP itération 1
</commit_message>
<xml_diff>
--- a/Document/Iteration1/Itération 1.docx
+++ b/Document/Iteration1/Itération 1.docx
@@ -332,8 +332,13 @@
         </w:numPr>
       </w:pPr>
       <w:r>
-        <w:t>Le système retourne au point 8 du scénario nominal et incrément le classement entre les deux joueur</w:t>
-      </w:r>
+        <w:t xml:space="preserve">Le système retourne au point 8 du scénario nominal et incrément le classement entre </w:t>
+      </w:r>
+      <w:proofErr w:type="gramStart"/>
+      <w:r>
+        <w:t>les deux joueur</w:t>
+      </w:r>
+      <w:proofErr w:type="gramEnd"/>
     </w:p>
     <w:p>
       <w:r>
@@ -555,13 +560,7 @@
       </w:r>
       <w:proofErr w:type="spellEnd"/>
       <w:r>
-        <w:t xml:space="preserve"> L'utilisateur </w:t>
-      </w:r>
-      <w:r>
-        <w:t>a</w:t>
-      </w:r>
-      <w:r>
-        <w:t xml:space="preserve"> répondu autre chose que y ou n</w:t>
+        <w:t xml:space="preserve"> L'utilisateur a répondu autre chose que y ou n</w:t>
       </w:r>
     </w:p>
     <w:p>
@@ -590,13 +589,7 @@
     </w:p>
     <w:p>
       <w:r>
-        <w:t xml:space="preserve">16. b L'utilisateur </w:t>
-      </w:r>
-      <w:r>
-        <w:t>a</w:t>
-      </w:r>
-      <w:r>
-        <w:t xml:space="preserve"> choisi d’arrêter de jouer</w:t>
+        <w:t>16. b L'utilisateur a choisi d’arrêter de jouer</w:t>
       </w:r>
     </w:p>
     <w:p>
@@ -608,10 +601,7 @@
         </w:numPr>
       </w:pPr>
       <w:r>
-        <w:t xml:space="preserve">Le système affiche le classement entre </w:t>
-      </w:r>
-      <w:r>
-        <w:t>les deux joueurs</w:t>
+        <w:t>Le système affiche le classement entre les deux joueurs</w:t>
       </w:r>
     </w:p>
     <w:p>
@@ -646,10 +636,10 @@
           <w:noProof/>
         </w:rPr>
         <w:drawing>
-          <wp:inline distT="0" distB="0" distL="0" distR="0" wp14:anchorId="03DFCEF0" wp14:editId="63BCE175">
-            <wp:extent cx="5036162" cy="3861813"/>
-            <wp:effectExtent l="0" t="0" r="0" b="5715"/>
-            <wp:docPr id="576431592" name="Image 2"/>
+          <wp:inline distT="0" distB="0" distL="0" distR="0" wp14:anchorId="732EBE36" wp14:editId="61E7512F">
+            <wp:extent cx="6836410" cy="3860165"/>
+            <wp:effectExtent l="0" t="0" r="2540" b="6985"/>
+            <wp:docPr id="1420996004" name="Image 1" descr="classDiagram&#10;    class main {&#10;&#10;    }&#10;&#10;    class Ihm {&#10;        - Scanner scanner&#10;&#10;        + Ihm()&#10;        + demanderNbTas() int&#10;        + demanderNomJoueur(int numJoueur) String&#10;        + demanderCoupNim(String nomJoueur) int[]&#10;        + demanderJouerEncore() bool&#10;        + afficherPlateau(String plateauString) void&#10;        + afficherVictoire(String nomJoueur, int nbVictoires, int nbParties) void&#10;        + afficherErreur(String message) void&#10;    }&#10;&#10;    class ControleurJeuNim {&#10;        - int numeroJoueurCourant&#10;        - int nbParties&#10;        &#10;        + ControleurJeuNim(Ihm ihm)&#10;        + jouer () void&#10;        - commencerPartie() void&#10;        - toursDeJeu() void&#10;        - tourSuivant() void&#10;        - finPartie() void&#10;        + getNumeroJoueurCourant() int&#10;        + getJoueurCourant() Joueur&#10;        + getNomJoueurCourant() String&#10;    }&#10;&#10;    class Joueur {&#10;        - String nom&#10;        - int nbVictoires&#10;&#10;        + Joueur(String nom)&#10;        + getNom() String&#10;        + getNbVictoires() int&#10;        + incrementVictoires() void&#10;        + compareTo(Joueur autreJoueur) int&#10;    }&#10;&#10;    class Tas {&#10;        - int nombreBatonnet&#10;&#10;        + Tas (int nombreBatonnet)&#10;        + retirerBatonnet(int n) void&#10;        + getNombre() int&#10;        + estVide() bool&#10;        + toString() String&#10;    }&#10;&#10;    class Plateau {&#10;        - int nombreTas&#10;        &#10;        + Plateau (int nombreTas)&#10;        + reset() void&#10;        + verifierFin() bool&#10;        + getPlateau() int[]&#10;        + retirerBatonnets(int m, int n) void&#10;        + toString() String&#10;    }&#10;&#10;    Tas &quot;1..n&quot; --* &quot;1&quot; Plateau : lesTas&#10;    ControleurJeuNim &quot;1&quot; &lt;-- &quot;1&quot; Plateau&#10;    ControleurJeuNim &quot;1&quot; &lt;-- &quot;1&quot; Ihm&#10;    ControleurJeuNim &quot;1&quot; &lt;-- &quot;2&quot; Joueur : lesJoueurs&#10;    ControleurJeuNim &quot;1&quot; --&gt; &quot;1&quot; main&#10;    Ihm &quot;1&quot; --&gt; &quot;1&quot; main"/>
             <wp:cNvGraphicFramePr>
               <a:graphicFrameLocks xmlns:a="http://schemas.openxmlformats.org/drawingml/2006/main" noChangeAspect="1"/>
             </wp:cNvGraphicFramePr>
@@ -657,12 +647,12 @@
               <a:graphicData uri="http://schemas.openxmlformats.org/drawingml/2006/picture">
                 <pic:pic xmlns:pic="http://schemas.openxmlformats.org/drawingml/2006/picture">
                   <pic:nvPicPr>
-                    <pic:cNvPr id="0" name="Picture 2"/>
+                    <pic:cNvPr id="1420996004" name="Image 1" descr="classDiagram&#10;    class main {&#10;&#10;    }&#10;&#10;    class Ihm {&#10;        - Scanner scanner&#10;&#10;        + Ihm()&#10;        + demanderNbTas() int&#10;        + demanderNomJoueur(int numJoueur) String&#10;        + demanderCoupNim(String nomJoueur) int[]&#10;        + demanderJouerEncore() bool&#10;        + afficherPlateau(String plateauString) void&#10;        + afficherVictoire(String nomJoueur, int nbVictoires, int nbParties) void&#10;        + afficherErreur(String message) void&#10;    }&#10;&#10;    class ControleurJeuNim {&#10;        - int numeroJoueurCourant&#10;        - int nbParties&#10;        &#10;        + ControleurJeuNim(Ihm ihm)&#10;        + jouer () void&#10;        - commencerPartie() void&#10;        - toursDeJeu() void&#10;        - tourSuivant() void&#10;        - finPartie() void&#10;        + getNumeroJoueurCourant() int&#10;        + getJoueurCourant() Joueur&#10;        + getNomJoueurCourant() String&#10;    }&#10;&#10;    class Joueur {&#10;        - String nom&#10;        - int nbVictoires&#10;&#10;        + Joueur(String nom)&#10;        + getNom() String&#10;        + getNbVictoires() int&#10;        + incrementVictoires() void&#10;        + compareTo(Joueur autreJoueur) int&#10;    }&#10;&#10;    class Tas {&#10;        - int nombreBatonnet&#10;&#10;        + Tas (int nombreBatonnet)&#10;        + retirerBatonnet(int n) void&#10;        + getNombre() int&#10;        + estVide() bool&#10;        + toString() String&#10;    }&#10;&#10;    class Plateau {&#10;        - int nombreTas&#10;        &#10;        + Plateau (int nombreTas)&#10;        + reset() void&#10;        + verifierFin() bool&#10;        + getPlateau() int[]&#10;        + retirerBatonnets(int m, int n) void&#10;        + toString() String&#10;    }&#10;&#10;    Tas &quot;1..n&quot; --* &quot;1&quot; Plateau : lesTas&#10;    ControleurJeuNim &quot;1&quot; &lt;-- &quot;1&quot; Plateau&#10;    ControleurJeuNim &quot;1&quot; &lt;-- &quot;1&quot; Ihm&#10;    ControleurJeuNim &quot;1&quot; &lt;-- &quot;2&quot; Joueur : lesJoueurs&#10;    ControleurJeuNim &quot;1&quot; --&gt; &quot;1&quot; main&#10;    Ihm &quot;1&quot; --&gt; &quot;1&quot; main"/>
                     <pic:cNvPicPr>
                       <a:picLocks noChangeAspect="1" noChangeArrowheads="1"/>
                     </pic:cNvPicPr>
                   </pic:nvPicPr>
-                  <pic:blipFill rotWithShape="1">
+                  <pic:blipFill>
                     <a:blip r:embed="rId7" cstate="print">
                       <a:extLst>
                         <a:ext uri="{28A0092B-C50C-407E-A947-70E740481C1C}">
@@ -670,13 +660,15 @@
                         </a:ext>
                       </a:extLst>
                     </a:blip>
-                    <a:srcRect l="13238" r="13097"/>
-                    <a:stretch/>
+                    <a:srcRect/>
+                    <a:stretch>
+                      <a:fillRect/>
+                    </a:stretch>
                   </pic:blipFill>
                   <pic:spPr bwMode="auto">
                     <a:xfrm>
                       <a:off x="0" y="0"/>
-                      <a:ext cx="5036497" cy="3862070"/>
+                      <a:ext cx="6836410" cy="3860165"/>
                     </a:xfrm>
                     <a:prstGeom prst="rect">
                       <a:avLst/>
@@ -685,11 +677,6 @@
                     <a:ln>
                       <a:noFill/>
                     </a:ln>
-                    <a:extLst>
-                      <a:ext uri="{53640926-AAD7-44D8-BBD7-CCE9431645EC}">
-                        <a14:shadowObscured xmlns:a14="http://schemas.microsoft.com/office/drawing/2010/main"/>
-                      </a:ext>
-                    </a:extLst>
                   </pic:spPr>
                 </pic:pic>
               </a:graphicData>
@@ -700,6 +687,125 @@
     </w:p>
     <w:p>
       <w:r>
+        <w:t xml:space="preserve">Version </w:t>
+      </w:r>
+      <w:proofErr w:type="spellStart"/>
+      <w:r>
+        <w:t>Intellij</w:t>
+      </w:r>
+      <w:proofErr w:type="spellEnd"/>
+    </w:p>
+    <w:p>
+      <w:r>
+        <w:rPr>
+          <w:noProof/>
+        </w:rPr>
+        <w:drawing>
+          <wp:inline distT="0" distB="0" distL="0" distR="0" wp14:anchorId="4080B44C" wp14:editId="341496E5">
+            <wp:extent cx="3603568" cy="5364000"/>
+            <wp:effectExtent l="0" t="0" r="0" b="8255"/>
+            <wp:docPr id="1449700961" name="Image 2" descr="classDiagram&#10;direction BT&#10;class ControleurJeuNim {&#10;  + ControleurJeuNim(Ihm) &#10;  - Plateau plateau&#10;  - int numeroJoueurCourant&#10;  - Joueur[] lesJoueurs&#10;  - Ihm ihm&#10;  - int nbParties&#10;  + getNumeroJoueurCourant() int&#10;  + getNomJoueurCourant() String&#10;  - commencerPartie() void&#10;  + getJoueurCourant() Joueur&#10;  - toursDeJeu() void&#10;  - finPartie() void&#10;  + jouer() void&#10;  - tourSuivant() void&#10;}&#10;class Ihm {&#10;  + Ihm() &#10;  - Scanner scanner&#10;  + demanderNomJoueur(int) String&#10;  + afficherVictoire(String, int, int) void&#10;  + afficherErreur(String) void&#10;  + afficherPlateau(String) void&#10;  + demanderJouerEncore() boolean&#10;  + demanderNbTas() int&#10;  + demanderCoupNim(String) int[]&#10;}&#10;class Joueur {&#10;  + Joueur(String) &#10;  - int nbVictoires&#10;  - String nom&#10;  + getNom() String&#10;  + compareTo(Joueur) int&#10;  + getNbVictoires() int&#10;  + incrementVictoires() void&#10;}&#10;class Main {&#10;  + Main() &#10;  + main(String[]) void&#10;}&#10;class Plateau {&#10;  + Plateau(int) &#10;  - Tas[] lesTas&#10;  - int nombreTas&#10;  + reset() void&#10;  + getPlateau() int[]&#10;  + verifierFin() boolean&#10;  + toString() String&#10;  + retirerBatonnets(int, int) void&#10;}&#10;class Tas {&#10;  + Tas(int) &#10;  - int nombreBatonnet&#10;  + retirerBatonnet(int) void&#10;  + estVide() boolean&#10;  + getNombre() int&#10;  + toString() String&#10;}&#10;&#10;ControleurJeuNim &quot;1&quot; *--&gt; &quot;ihm 1&quot; Ihm &#10;ControleurJeuNim &quot;1&quot; *--&gt; &quot;lesJoueurs *&quot; Joueur &#10;ControleurJeuNim  ..&gt;  Joueur : «create»&#10;ControleurJeuNim  ..&gt;  Plateau : «create»&#10;ControleurJeuNim &quot;1&quot; *--&gt; &quot;plateau 1&quot; Plateau &#10;Main  ..&gt;  ControleurJeuNim : «create»&#10;Main  ..&gt;  Ihm : «create»&#10;Plateau &quot;1&quot; *--&gt; &quot;lesTas *&quot; Tas &#10;Plateau  ..&gt;  Tas : «create»&#10;"/>
+            <wp:cNvGraphicFramePr>
+              <a:graphicFrameLocks xmlns:a="http://schemas.openxmlformats.org/drawingml/2006/main" noChangeAspect="1"/>
+            </wp:cNvGraphicFramePr>
+            <a:graphic xmlns:a="http://schemas.openxmlformats.org/drawingml/2006/main">
+              <a:graphicData uri="http://schemas.openxmlformats.org/drawingml/2006/picture">
+                <pic:pic xmlns:pic="http://schemas.openxmlformats.org/drawingml/2006/picture">
+                  <pic:nvPicPr>
+                    <pic:cNvPr id="1449700961" name="Image 2" descr="classDiagram&#10;direction BT&#10;class ControleurJeuNim {&#10;  + ControleurJeuNim(Ihm) &#10;  - Plateau plateau&#10;  - int numeroJoueurCourant&#10;  - Joueur[] lesJoueurs&#10;  - Ihm ihm&#10;  - int nbParties&#10;  + getNumeroJoueurCourant() int&#10;  + getNomJoueurCourant() String&#10;  - commencerPartie() void&#10;  + getJoueurCourant() Joueur&#10;  - toursDeJeu() void&#10;  - finPartie() void&#10;  + jouer() void&#10;  - tourSuivant() void&#10;}&#10;class Ihm {&#10;  + Ihm() &#10;  - Scanner scanner&#10;  + demanderNomJoueur(int) String&#10;  + afficherVictoire(String, int, int) void&#10;  + afficherErreur(String) void&#10;  + afficherPlateau(String) void&#10;  + demanderJouerEncore() boolean&#10;  + demanderNbTas() int&#10;  + demanderCoupNim(String) int[]&#10;}&#10;class Joueur {&#10;  + Joueur(String) &#10;  - int nbVictoires&#10;  - String nom&#10;  + getNom() String&#10;  + compareTo(Joueur) int&#10;  + getNbVictoires() int&#10;  + incrementVictoires() void&#10;}&#10;class Main {&#10;  + Main() &#10;  + main(String[]) void&#10;}&#10;class Plateau {&#10;  + Plateau(int) &#10;  - Tas[] lesTas&#10;  - int nombreTas&#10;  + reset() void&#10;  + getPlateau() int[]&#10;  + verifierFin() boolean&#10;  + toString() String&#10;  + retirerBatonnets(int, int) void&#10;}&#10;class Tas {&#10;  + Tas(int) &#10;  - int nombreBatonnet&#10;  + retirerBatonnet(int) void&#10;  + estVide() boolean&#10;  + getNombre() int&#10;  + toString() String&#10;}&#10;&#10;ControleurJeuNim &quot;1&quot; *--&gt; &quot;ihm 1&quot; Ihm &#10;ControleurJeuNim &quot;1&quot; *--&gt; &quot;lesJoueurs *&quot; Joueur &#10;ControleurJeuNim  ..&gt;  Joueur : «create»&#10;ControleurJeuNim  ..&gt;  Plateau : «create»&#10;ControleurJeuNim &quot;1&quot; *--&gt; &quot;plateau 1&quot; Plateau &#10;Main  ..&gt;  ControleurJeuNim : «create»&#10;Main  ..&gt;  Ihm : «create»&#10;Plateau &quot;1&quot; *--&gt; &quot;lesTas *&quot; Tas &#10;Plateau  ..&gt;  Tas : «create»&#10;"/>
+                    <pic:cNvPicPr>
+                      <a:picLocks noChangeAspect="1" noChangeArrowheads="1"/>
+                    </pic:cNvPicPr>
+                  </pic:nvPicPr>
+                  <pic:blipFill>
+                    <a:blip r:embed="rId8" cstate="print">
+                      <a:extLst>
+                        <a:ext uri="{28A0092B-C50C-407E-A947-70E740481C1C}">
+                          <a14:useLocalDpi xmlns:a14="http://schemas.microsoft.com/office/drawing/2010/main" val="0"/>
+                        </a:ext>
+                      </a:extLst>
+                    </a:blip>
+                    <a:srcRect/>
+                    <a:stretch>
+                      <a:fillRect/>
+                    </a:stretch>
+                  </pic:blipFill>
+                  <pic:spPr bwMode="auto">
+                    <a:xfrm>
+                      <a:off x="0" y="0"/>
+                      <a:ext cx="3603568" cy="5364000"/>
+                    </a:xfrm>
+                    <a:prstGeom prst="rect">
+                      <a:avLst/>
+                    </a:prstGeom>
+                    <a:noFill/>
+                    <a:ln>
+                      <a:noFill/>
+                    </a:ln>
+                  </pic:spPr>
+                </pic:pic>
+              </a:graphicData>
+            </a:graphic>
+          </wp:inline>
+        </w:drawing>
+      </w:r>
+      <w:r>
+        <w:tab/>
+      </w:r>
+      <w:r>
+        <w:rPr>
+          <w:noProof/>
+        </w:rPr>
+        <w:drawing>
+          <wp:inline distT="0" distB="0" distL="0" distR="0" wp14:anchorId="645ECC6E" wp14:editId="00928492">
+            <wp:extent cx="2396299" cy="5364000"/>
+            <wp:effectExtent l="0" t="0" r="4445" b="8255"/>
+            <wp:docPr id="1593425805" name="Image 4"/>
+            <wp:cNvGraphicFramePr>
+              <a:graphicFrameLocks xmlns:a="http://schemas.openxmlformats.org/drawingml/2006/main" noChangeAspect="1"/>
+            </wp:cNvGraphicFramePr>
+            <a:graphic xmlns:a="http://schemas.openxmlformats.org/drawingml/2006/main">
+              <a:graphicData uri="http://schemas.openxmlformats.org/drawingml/2006/picture">
+                <pic:pic xmlns:pic="http://schemas.openxmlformats.org/drawingml/2006/picture">
+                  <pic:nvPicPr>
+                    <pic:cNvPr id="1593425805" name="Image 4"/>
+                    <pic:cNvPicPr>
+                      <a:picLocks noChangeAspect="1" noChangeArrowheads="1"/>
+                    </pic:cNvPicPr>
+                  </pic:nvPicPr>
+                  <pic:blipFill>
+                    <a:blip r:embed="rId9" cstate="print">
+                      <a:extLst>
+                        <a:ext uri="{28A0092B-C50C-407E-A947-70E740481C1C}">
+                          <a14:useLocalDpi xmlns:a14="http://schemas.microsoft.com/office/drawing/2010/main" val="0"/>
+                        </a:ext>
+                      </a:extLst>
+                    </a:blip>
+                    <a:srcRect/>
+                    <a:stretch>
+                      <a:fillRect/>
+                    </a:stretch>
+                  </pic:blipFill>
+                  <pic:spPr bwMode="auto">
+                    <a:xfrm>
+                      <a:off x="0" y="0"/>
+                      <a:ext cx="2396299" cy="5364000"/>
+                    </a:xfrm>
+                    <a:prstGeom prst="rect">
+                      <a:avLst/>
+                    </a:prstGeom>
+                    <a:noFill/>
+                    <a:ln>
+                      <a:noFill/>
+                    </a:ln>
+                  </pic:spPr>
+                </pic:pic>
+              </a:graphicData>
+            </a:graphic>
+          </wp:inline>
+        </w:drawing>
+      </w:r>
+      <w:r>
         <w:br w:type="page"/>
       </w:r>
     </w:p>
@@ -806,6 +912,20 @@
       </w:r>
     </w:p>
     <w:p>
+      <w:pPr>
+        <w:pStyle w:val="Sous-titre"/>
+      </w:pPr>
+      <w:r>
+        <w:t>Fin des vacances</w:t>
+      </w:r>
+    </w:p>
+    <w:p>
+      <w:r>
+        <w:t xml:space="preserve">Dany : Petit </w:t>
+      </w:r>
+      <w:r>
+        <w:t>fix avant le TP</w:t>
+      </w:r>
       <w:r>
         <w:br w:type="page"/>
       </w:r>
@@ -829,7 +949,15 @@
       </w:r>
       <w:proofErr w:type="spellEnd"/>
       <w:r>
-        <w:t xml:space="preserve"> sur les fonctions simples (ex set-</w:t>
+        <w:t xml:space="preserve"> sur les fonctions simples (</w:t>
+      </w:r>
+      <w:proofErr w:type="gramStart"/>
+      <w:r>
+        <w:t>ex set</w:t>
+      </w:r>
+      <w:proofErr w:type="gramEnd"/>
+      <w:r>
+        <w:t>-</w:t>
       </w:r>
       <w:proofErr w:type="spellStart"/>
       <w:r>
@@ -853,7 +981,7 @@
       <w:r>
         <w:t>(</w:t>
       </w:r>
-      <w:hyperlink r:id="rId8" w:history="1">
+      <w:hyperlink r:id="rId10" w:history="1">
         <w:r>
           <w:rPr>
             <w:rStyle w:val="Lienhypertexte"/>
@@ -908,7 +1036,7 @@
           <w:noProof/>
         </w:rPr>
         <w:drawing>
-          <wp:inline distT="0" distB="0" distL="0" distR="0" wp14:anchorId="6123816D" wp14:editId="65FADB53">
+          <wp:inline distT="0" distB="0" distL="0" distR="0" wp14:anchorId="6123816D" wp14:editId="075DD138">
             <wp:extent cx="3532276" cy="4026342"/>
             <wp:effectExtent l="0" t="0" r="0" b="0"/>
             <wp:docPr id="1343674997" name="Image 3"/>
@@ -925,7 +1053,7 @@
                     </pic:cNvPicPr>
                   </pic:nvPicPr>
                   <pic:blipFill>
-                    <a:blip r:embed="rId9" cstate="print">
+                    <a:blip r:embed="rId11" cstate="print">
                       <a:extLst>
                         <a:ext uri="{28A0092B-C50C-407E-A947-70E740481C1C}">
                           <a14:useLocalDpi xmlns:a14="http://schemas.microsoft.com/office/drawing/2010/main" val="0"/>
@@ -978,7 +1106,7 @@
                     </pic:cNvPicPr>
                   </pic:nvPicPr>
                   <pic:blipFill>
-                    <a:blip r:embed="rId10">
+                    <a:blip r:embed="rId12">
                       <a:extLst>
                         <a:ext uri="{28A0092B-C50C-407E-A947-70E740481C1C}">
                           <a14:useLocalDpi xmlns:a14="http://schemas.microsoft.com/office/drawing/2010/main" val="0"/>
@@ -1031,7 +1159,7 @@
                     </pic:cNvPicPr>
                   </pic:nvPicPr>
                   <pic:blipFill>
-                    <a:blip r:embed="rId11">
+                    <a:blip r:embed="rId13">
                       <a:extLst>
                         <a:ext uri="{28A0092B-C50C-407E-A947-70E740481C1C}">
                           <a14:useLocalDpi xmlns:a14="http://schemas.microsoft.com/office/drawing/2010/main" val="0"/>

</xml_diff>

<commit_message>
Commit de fin d'itération 1
</commit_message>
<xml_diff>
--- a/Document/Iteration1/Itération 1.docx
+++ b/Document/Iteration1/Itération 1.docx
@@ -83,13 +83,8 @@
     </w:p>
     <w:p>
       <w:r>
-        <w:t xml:space="preserve">UC : Jouer au jeu de </w:t>
-      </w:r>
-      <w:proofErr w:type="spellStart"/>
-      <w:r>
-        <w:t>Nim</w:t>
-      </w:r>
-      <w:proofErr w:type="spellEnd"/>
+        <w:t>UC : Jouer au jeu de Nim</w:t>
+      </w:r>
     </w:p>
     <w:p>
       <w:pPr>
@@ -119,23 +114,13 @@
       <w:pPr>
         <w:pStyle w:val="Sansinterligne"/>
       </w:pPr>
-      <w:proofErr w:type="spellStart"/>
-      <w:r>
-        <w:t>Pré-condition</w:t>
-      </w:r>
-      <w:proofErr w:type="spellEnd"/>
-      <w:r>
-        <w:t xml:space="preserve"> : Aucune</w:t>
-      </w:r>
-    </w:p>
-    <w:p>
-      <w:proofErr w:type="spellStart"/>
-      <w:r>
-        <w:t>Post-conditions</w:t>
-      </w:r>
-      <w:proofErr w:type="spellEnd"/>
-      <w:r>
-        <w:t xml:space="preserve"> : Aucune</w:t>
+      <w:r>
+        <w:t>Pré-condition : Aucune</w:t>
+      </w:r>
+    </w:p>
+    <w:p>
+      <w:r>
+        <w:t>Post-conditions : Aucune</w:t>
       </w:r>
     </w:p>
     <w:p>
@@ -332,13 +317,17 @@
         </w:numPr>
       </w:pPr>
       <w:r>
-        <w:t xml:space="preserve">Le système retourne au point 8 du scénario nominal et incrément le classement entre </w:t>
-      </w:r>
-      <w:proofErr w:type="gramStart"/>
-      <w:r>
-        <w:t>les deux joueur</w:t>
-      </w:r>
-      <w:proofErr w:type="gramEnd"/>
+        <w:t xml:space="preserve">Le système retourne au point </w:t>
+      </w:r>
+      <w:r>
+        <w:t>11</w:t>
+      </w:r>
+      <w:r>
+        <w:t xml:space="preserve"> du scénario nominal et incrément le classement entre </w:t>
+      </w:r>
+      <w:r>
+        <w:t>les deux joueurs</w:t>
+      </w:r>
     </w:p>
     <w:p>
       <w:r>
@@ -411,15 +400,7 @@
     </w:p>
     <w:p>
       <w:r>
-        <w:t xml:space="preserve">10. </w:t>
-      </w:r>
-      <w:proofErr w:type="spellStart"/>
-      <w:r>
-        <w:t>a</w:t>
-      </w:r>
-      <w:proofErr w:type="spellEnd"/>
-      <w:r>
-        <w:t xml:space="preserve"> L'utilisateur répond à la question avec une chaîne vide</w:t>
+        <w:t>10. a L'utilisateur répond à la question avec une chaîne vide</w:t>
       </w:r>
     </w:p>
     <w:p>
@@ -448,7 +429,16 @@
     </w:p>
     <w:p>
       <w:r>
-        <w:t>13. a Le joueur n'a pas entré une réponse au format $m\ n$</w:t>
+        <w:t xml:space="preserve">13. a Le joueur n'a pas entré une réponse au format </w:t>
+      </w:r>
+      <w:r>
+        <w:t>« </w:t>
+      </w:r>
+      <w:r>
+        <w:t>m n</w:t>
+      </w:r>
+      <w:r>
+        <w:t> »</w:t>
       </w:r>
     </w:p>
     <w:p>
@@ -460,7 +450,10 @@
         </w:numPr>
       </w:pPr>
       <w:r>
-        <w:t>Le système affiche un message d'erreur "Le format de la réponse doit être $n\ m$"</w:t>
+        <w:t xml:space="preserve">Le système affiche un message d'erreur "Le format de la réponse doit être </w:t>
+      </w:r>
+      <w:r>
+        <w:t>« m n »</w:t>
       </w:r>
     </w:p>
     <w:p>
@@ -552,15 +545,7 @@
     </w:p>
     <w:p>
       <w:r>
-        <w:t xml:space="preserve">16. </w:t>
-      </w:r>
-      <w:proofErr w:type="spellStart"/>
-      <w:r>
-        <w:t>a</w:t>
-      </w:r>
-      <w:proofErr w:type="spellEnd"/>
-      <w:r>
-        <w:t xml:space="preserve"> L'utilisateur a répondu autre chose que y ou n</w:t>
+        <w:t>16. a L'utilisateur a répondu autre chose que y ou n</w:t>
       </w:r>
     </w:p>
     <w:p>
@@ -636,10 +621,10 @@
           <w:noProof/>
         </w:rPr>
         <w:drawing>
-          <wp:inline distT="0" distB="0" distL="0" distR="0" wp14:anchorId="732EBE36" wp14:editId="61E7512F">
-            <wp:extent cx="6836410" cy="3860165"/>
-            <wp:effectExtent l="0" t="0" r="2540" b="6985"/>
-            <wp:docPr id="1420996004" name="Image 1" descr="classDiagram&#10;    class main {&#10;&#10;    }&#10;&#10;    class Ihm {&#10;        - Scanner scanner&#10;&#10;        + Ihm()&#10;        + demanderNbTas() int&#10;        + demanderNomJoueur(int numJoueur) String&#10;        + demanderCoupNim(String nomJoueur) int[]&#10;        + demanderJouerEncore() bool&#10;        + afficherPlateau(String plateauString) void&#10;        + afficherVictoire(String nomJoueur, int nbVictoires, int nbParties) void&#10;        + afficherErreur(String message) void&#10;    }&#10;&#10;    class ControleurJeuNim {&#10;        - int numeroJoueurCourant&#10;        - int nbParties&#10;        &#10;        + ControleurJeuNim(Ihm ihm)&#10;        + jouer () void&#10;        - commencerPartie() void&#10;        - toursDeJeu() void&#10;        - tourSuivant() void&#10;        - finPartie() void&#10;        + getNumeroJoueurCourant() int&#10;        + getJoueurCourant() Joueur&#10;        + getNomJoueurCourant() String&#10;    }&#10;&#10;    class Joueur {&#10;        - String nom&#10;        - int nbVictoires&#10;&#10;        + Joueur(String nom)&#10;        + getNom() String&#10;        + getNbVictoires() int&#10;        + incrementVictoires() void&#10;        + compareTo(Joueur autreJoueur) int&#10;    }&#10;&#10;    class Tas {&#10;        - int nombreBatonnet&#10;&#10;        + Tas (int nombreBatonnet)&#10;        + retirerBatonnet(int n) void&#10;        + getNombre() int&#10;        + estVide() bool&#10;        + toString() String&#10;    }&#10;&#10;    class Plateau {&#10;        - int nombreTas&#10;        &#10;        + Plateau (int nombreTas)&#10;        + reset() void&#10;        + verifierFin() bool&#10;        + getPlateau() int[]&#10;        + retirerBatonnets(int m, int n) void&#10;        + toString() String&#10;    }&#10;&#10;    Tas &quot;1..n&quot; --* &quot;1&quot; Plateau : lesTas&#10;    ControleurJeuNim &quot;1&quot; &lt;-- &quot;1&quot; Plateau&#10;    ControleurJeuNim &quot;1&quot; &lt;-- &quot;1&quot; Ihm&#10;    ControleurJeuNim &quot;1&quot; &lt;-- &quot;2&quot; Joueur : lesJoueurs&#10;    ControleurJeuNim &quot;1&quot; --&gt; &quot;1&quot; main&#10;    Ihm &quot;1&quot; --&gt; &quot;1&quot; main"/>
+          <wp:inline distT="0" distB="0" distL="0" distR="0" wp14:anchorId="607F408E" wp14:editId="4A99FD2C">
+            <wp:extent cx="6322861" cy="3724382"/>
+            <wp:effectExtent l="0" t="0" r="1905" b="9525"/>
+            <wp:docPr id="1558391906" name="Image 1"/>
             <wp:cNvGraphicFramePr>
               <a:graphicFrameLocks xmlns:a="http://schemas.openxmlformats.org/drawingml/2006/main" noChangeAspect="1"/>
             </wp:cNvGraphicFramePr>
@@ -647,28 +632,26 @@
               <a:graphicData uri="http://schemas.openxmlformats.org/drawingml/2006/picture">
                 <pic:pic xmlns:pic="http://schemas.openxmlformats.org/drawingml/2006/picture">
                   <pic:nvPicPr>
-                    <pic:cNvPr id="1420996004" name="Image 1" descr="classDiagram&#10;    class main {&#10;&#10;    }&#10;&#10;    class Ihm {&#10;        - Scanner scanner&#10;&#10;        + Ihm()&#10;        + demanderNbTas() int&#10;        + demanderNomJoueur(int numJoueur) String&#10;        + demanderCoupNim(String nomJoueur) int[]&#10;        + demanderJouerEncore() bool&#10;        + afficherPlateau(String plateauString) void&#10;        + afficherVictoire(String nomJoueur, int nbVictoires, int nbParties) void&#10;        + afficherErreur(String message) void&#10;    }&#10;&#10;    class ControleurJeuNim {&#10;        - int numeroJoueurCourant&#10;        - int nbParties&#10;        &#10;        + ControleurJeuNim(Ihm ihm)&#10;        + jouer () void&#10;        - commencerPartie() void&#10;        - toursDeJeu() void&#10;        - tourSuivant() void&#10;        - finPartie() void&#10;        + getNumeroJoueurCourant() int&#10;        + getJoueurCourant() Joueur&#10;        + getNomJoueurCourant() String&#10;    }&#10;&#10;    class Joueur {&#10;        - String nom&#10;        - int nbVictoires&#10;&#10;        + Joueur(String nom)&#10;        + getNom() String&#10;        + getNbVictoires() int&#10;        + incrementVictoires() void&#10;        + compareTo(Joueur autreJoueur) int&#10;    }&#10;&#10;    class Tas {&#10;        - int nombreBatonnet&#10;&#10;        + Tas (int nombreBatonnet)&#10;        + retirerBatonnet(int n) void&#10;        + getNombre() int&#10;        + estVide() bool&#10;        + toString() String&#10;    }&#10;&#10;    class Plateau {&#10;        - int nombreTas&#10;        &#10;        + Plateau (int nombreTas)&#10;        + reset() void&#10;        + verifierFin() bool&#10;        + getPlateau() int[]&#10;        + retirerBatonnets(int m, int n) void&#10;        + toString() String&#10;    }&#10;&#10;    Tas &quot;1..n&quot; --* &quot;1&quot; Plateau : lesTas&#10;    ControleurJeuNim &quot;1&quot; &lt;-- &quot;1&quot; Plateau&#10;    ControleurJeuNim &quot;1&quot; &lt;-- &quot;1&quot; Ihm&#10;    ControleurJeuNim &quot;1&quot; &lt;-- &quot;2&quot; Joueur : lesJoueurs&#10;    ControleurJeuNim &quot;1&quot; --&gt; &quot;1&quot; main&#10;    Ihm &quot;1&quot; --&gt; &quot;1&quot; main"/>
+                    <pic:cNvPr id="0" name="Picture 1"/>
                     <pic:cNvPicPr>
                       <a:picLocks noChangeAspect="1" noChangeArrowheads="1"/>
                     </pic:cNvPicPr>
                   </pic:nvPicPr>
-                  <pic:blipFill>
-                    <a:blip r:embed="rId7" cstate="print">
+                  <pic:blipFill rotWithShape="1">
+                    <a:blip r:embed="rId7">
                       <a:extLst>
                         <a:ext uri="{28A0092B-C50C-407E-A947-70E740481C1C}">
                           <a14:useLocalDpi xmlns:a14="http://schemas.microsoft.com/office/drawing/2010/main" val="0"/>
                         </a:ext>
                       </a:extLst>
                     </a:blip>
-                    <a:srcRect/>
-                    <a:stretch>
-                      <a:fillRect/>
-                    </a:stretch>
+                    <a:srcRect t="9908" b="10007"/>
+                    <a:stretch/>
                   </pic:blipFill>
                   <pic:spPr bwMode="auto">
                     <a:xfrm>
                       <a:off x="0" y="0"/>
-                      <a:ext cx="6836410" cy="3860165"/>
+                      <a:ext cx="6329791" cy="3728464"/>
                     </a:xfrm>
                     <a:prstGeom prst="rect">
                       <a:avLst/>
@@ -677,6 +660,11 @@
                     <a:ln>
                       <a:noFill/>
                     </a:ln>
+                    <a:extLst>
+                      <a:ext uri="{53640926-AAD7-44D8-BBD7-CCE9431645EC}">
+                        <a14:shadowObscured xmlns:a14="http://schemas.microsoft.com/office/drawing/2010/main"/>
+                      </a:ext>
+                    </a:extLst>
                   </pic:spPr>
                 </pic:pic>
               </a:graphicData>
@@ -687,13 +675,8 @@
     </w:p>
     <w:p>
       <w:r>
-        <w:t xml:space="preserve">Version </w:t>
-      </w:r>
-      <w:proofErr w:type="spellStart"/>
-      <w:r>
-        <w:t>Intellij</w:t>
-      </w:r>
-      <w:proofErr w:type="spellEnd"/>
+        <w:t>Version Intellij</w:t>
+      </w:r>
     </w:p>
     <w:p>
       <w:r>
@@ -701,10 +684,10 @@
           <w:noProof/>
         </w:rPr>
         <w:drawing>
-          <wp:inline distT="0" distB="0" distL="0" distR="0" wp14:anchorId="4080B44C" wp14:editId="341496E5">
-            <wp:extent cx="3603568" cy="5364000"/>
-            <wp:effectExtent l="0" t="0" r="0" b="8255"/>
-            <wp:docPr id="1449700961" name="Image 2" descr="classDiagram&#10;direction BT&#10;class ControleurJeuNim {&#10;  + ControleurJeuNim(Ihm) &#10;  - Plateau plateau&#10;  - int numeroJoueurCourant&#10;  - Joueur[] lesJoueurs&#10;  - Ihm ihm&#10;  - int nbParties&#10;  + getNumeroJoueurCourant() int&#10;  + getNomJoueurCourant() String&#10;  - commencerPartie() void&#10;  + getJoueurCourant() Joueur&#10;  - toursDeJeu() void&#10;  - finPartie() void&#10;  + jouer() void&#10;  - tourSuivant() void&#10;}&#10;class Ihm {&#10;  + Ihm() &#10;  - Scanner scanner&#10;  + demanderNomJoueur(int) String&#10;  + afficherVictoire(String, int, int) void&#10;  + afficherErreur(String) void&#10;  + afficherPlateau(String) void&#10;  + demanderJouerEncore() boolean&#10;  + demanderNbTas() int&#10;  + demanderCoupNim(String) int[]&#10;}&#10;class Joueur {&#10;  + Joueur(String) &#10;  - int nbVictoires&#10;  - String nom&#10;  + getNom() String&#10;  + compareTo(Joueur) int&#10;  + getNbVictoires() int&#10;  + incrementVictoires() void&#10;}&#10;class Main {&#10;  + Main() &#10;  + main(String[]) void&#10;}&#10;class Plateau {&#10;  + Plateau(int) &#10;  - Tas[] lesTas&#10;  - int nombreTas&#10;  + reset() void&#10;  + getPlateau() int[]&#10;  + verifierFin() boolean&#10;  + toString() String&#10;  + retirerBatonnets(int, int) void&#10;}&#10;class Tas {&#10;  + Tas(int) &#10;  - int nombreBatonnet&#10;  + retirerBatonnet(int) void&#10;  + estVide() boolean&#10;  + getNombre() int&#10;  + toString() String&#10;}&#10;&#10;ControleurJeuNim &quot;1&quot; *--&gt; &quot;ihm 1&quot; Ihm &#10;ControleurJeuNim &quot;1&quot; *--&gt; &quot;lesJoueurs *&quot; Joueur &#10;ControleurJeuNim  ..&gt;  Joueur : «create»&#10;ControleurJeuNim  ..&gt;  Plateau : «create»&#10;ControleurJeuNim &quot;1&quot; *--&gt; &quot;plateau 1&quot; Plateau &#10;Main  ..&gt;  ControleurJeuNim : «create»&#10;Main  ..&gt;  Ihm : «create»&#10;Plateau &quot;1&quot; *--&gt; &quot;lesTas *&quot; Tas &#10;Plateau  ..&gt;  Tas : «create»&#10;"/>
+          <wp:inline distT="0" distB="0" distL="0" distR="0" wp14:anchorId="2932B8A2" wp14:editId="376F8124">
+            <wp:extent cx="4032250" cy="4721951"/>
+            <wp:effectExtent l="0" t="0" r="6350" b="2540"/>
+            <wp:docPr id="1458861149" name="Image 2"/>
             <wp:cNvGraphicFramePr>
               <a:graphicFrameLocks xmlns:a="http://schemas.openxmlformats.org/drawingml/2006/main" noChangeAspect="1"/>
             </wp:cNvGraphicFramePr>
@@ -712,28 +695,26 @@
               <a:graphicData uri="http://schemas.openxmlformats.org/drawingml/2006/picture">
                 <pic:pic xmlns:pic="http://schemas.openxmlformats.org/drawingml/2006/picture">
                   <pic:nvPicPr>
-                    <pic:cNvPr id="1449700961" name="Image 2" descr="classDiagram&#10;direction BT&#10;class ControleurJeuNim {&#10;  + ControleurJeuNim(Ihm) &#10;  - Plateau plateau&#10;  - int numeroJoueurCourant&#10;  - Joueur[] lesJoueurs&#10;  - Ihm ihm&#10;  - int nbParties&#10;  + getNumeroJoueurCourant() int&#10;  + getNomJoueurCourant() String&#10;  - commencerPartie() void&#10;  + getJoueurCourant() Joueur&#10;  - toursDeJeu() void&#10;  - finPartie() void&#10;  + jouer() void&#10;  - tourSuivant() void&#10;}&#10;class Ihm {&#10;  + Ihm() &#10;  - Scanner scanner&#10;  + demanderNomJoueur(int) String&#10;  + afficherVictoire(String, int, int) void&#10;  + afficherErreur(String) void&#10;  + afficherPlateau(String) void&#10;  + demanderJouerEncore() boolean&#10;  + demanderNbTas() int&#10;  + demanderCoupNim(String) int[]&#10;}&#10;class Joueur {&#10;  + Joueur(String) &#10;  - int nbVictoires&#10;  - String nom&#10;  + getNom() String&#10;  + compareTo(Joueur) int&#10;  + getNbVictoires() int&#10;  + incrementVictoires() void&#10;}&#10;class Main {&#10;  + Main() &#10;  + main(String[]) void&#10;}&#10;class Plateau {&#10;  + Plateau(int) &#10;  - Tas[] lesTas&#10;  - int nombreTas&#10;  + reset() void&#10;  + getPlateau() int[]&#10;  + verifierFin() boolean&#10;  + toString() String&#10;  + retirerBatonnets(int, int) void&#10;}&#10;class Tas {&#10;  + Tas(int) &#10;  - int nombreBatonnet&#10;  + retirerBatonnet(int) void&#10;  + estVide() boolean&#10;  + getNombre() int&#10;  + toString() String&#10;}&#10;&#10;ControleurJeuNim &quot;1&quot; *--&gt; &quot;ihm 1&quot; Ihm &#10;ControleurJeuNim &quot;1&quot; *--&gt; &quot;lesJoueurs *&quot; Joueur &#10;ControleurJeuNim  ..&gt;  Joueur : «create»&#10;ControleurJeuNim  ..&gt;  Plateau : «create»&#10;ControleurJeuNim &quot;1&quot; *--&gt; &quot;plateau 1&quot; Plateau &#10;Main  ..&gt;  ControleurJeuNim : «create»&#10;Main  ..&gt;  Ihm : «create»&#10;Plateau &quot;1&quot; *--&gt; &quot;lesTas *&quot; Tas &#10;Plateau  ..&gt;  Tas : «create»&#10;"/>
+                    <pic:cNvPr id="0" name="Picture 2"/>
                     <pic:cNvPicPr>
                       <a:picLocks noChangeAspect="1" noChangeArrowheads="1"/>
                     </pic:cNvPicPr>
                   </pic:nvPicPr>
-                  <pic:blipFill>
-                    <a:blip r:embed="rId8" cstate="print">
+                  <pic:blipFill rotWithShape="1">
+                    <a:blip r:embed="rId8">
                       <a:extLst>
                         <a:ext uri="{28A0092B-C50C-407E-A947-70E740481C1C}">
                           <a14:useLocalDpi xmlns:a14="http://schemas.microsoft.com/office/drawing/2010/main" val="0"/>
                         </a:ext>
                       </a:extLst>
                     </a:blip>
-                    <a:srcRect/>
-                    <a:stretch>
-                      <a:fillRect/>
-                    </a:stretch>
+                    <a:srcRect l="18628" r="18437"/>
+                    <a:stretch/>
                   </pic:blipFill>
                   <pic:spPr bwMode="auto">
                     <a:xfrm>
                       <a:off x="0" y="0"/>
-                      <a:ext cx="3603568" cy="5364000"/>
+                      <a:ext cx="4032483" cy="4722224"/>
                     </a:xfrm>
                     <a:prstGeom prst="rect">
                       <a:avLst/>
@@ -742,6 +723,11 @@
                     <a:ln>
                       <a:noFill/>
                     </a:ln>
+                    <a:extLst>
+                      <a:ext uri="{53640926-AAD7-44D8-BBD7-CCE9431645EC}">
+                        <a14:shadowObscured xmlns:a14="http://schemas.microsoft.com/office/drawing/2010/main"/>
+                      </a:ext>
+                    </a:extLst>
                   </pic:spPr>
                 </pic:pic>
               </a:graphicData>
@@ -757,10 +743,10 @@
           <w:noProof/>
         </w:rPr>
         <w:drawing>
-          <wp:inline distT="0" distB="0" distL="0" distR="0" wp14:anchorId="645ECC6E" wp14:editId="00928492">
-            <wp:extent cx="2396299" cy="5364000"/>
-            <wp:effectExtent l="0" t="0" r="4445" b="8255"/>
-            <wp:docPr id="1593425805" name="Image 4"/>
+          <wp:inline distT="0" distB="0" distL="0" distR="0" wp14:anchorId="58875A39" wp14:editId="4BBA1912">
+            <wp:extent cx="2435337" cy="4936732"/>
+            <wp:effectExtent l="0" t="0" r="3175" b="0"/>
+            <wp:docPr id="158476072" name="Image 3"/>
             <wp:cNvGraphicFramePr>
               <a:graphicFrameLocks xmlns:a="http://schemas.openxmlformats.org/drawingml/2006/main" noChangeAspect="1"/>
             </wp:cNvGraphicFramePr>
@@ -768,7 +754,7 @@
               <a:graphicData uri="http://schemas.openxmlformats.org/drawingml/2006/picture">
                 <pic:pic xmlns:pic="http://schemas.openxmlformats.org/drawingml/2006/picture">
                   <pic:nvPicPr>
-                    <pic:cNvPr id="1593425805" name="Image 4"/>
+                    <pic:cNvPr id="0" name="Picture 3"/>
                     <pic:cNvPicPr>
                       <a:picLocks noChangeAspect="1" noChangeArrowheads="1"/>
                     </pic:cNvPicPr>
@@ -789,7 +775,7 @@
                   <pic:spPr bwMode="auto">
                     <a:xfrm>
                       <a:off x="0" y="0"/>
-                      <a:ext cx="2396299" cy="5364000"/>
+                      <a:ext cx="2435337" cy="4936732"/>
                     </a:xfrm>
                     <a:prstGeom prst="rect">
                       <a:avLst/>
@@ -805,9 +791,6 @@
           </wp:inline>
         </w:drawing>
       </w:r>
-      <w:r>
-        <w:br w:type="page"/>
-      </w:r>
     </w:p>
     <w:p>
       <w:pPr>
@@ -833,15 +816,7 @@
     </w:p>
     <w:p>
       <w:r>
-        <w:t xml:space="preserve">Nathan : </w:t>
-      </w:r>
-      <w:proofErr w:type="spellStart"/>
-      <w:r>
-        <w:t>Review</w:t>
-      </w:r>
-      <w:proofErr w:type="spellEnd"/>
-      <w:r>
-        <w:t xml:space="preserve"> et premier jet du diagramme de classe</w:t>
+        <w:t>Nathan : Review et premier jet du diagramme de classe</w:t>
       </w:r>
     </w:p>
     <w:p>
@@ -851,31 +826,18 @@
       <w:r>
         <w:t>Premier CM avec des questions</w:t>
       </w:r>
-    </w:p>
-    <w:p>
-      <w:r>
-        <w:t xml:space="preserve">Dany : </w:t>
-      </w:r>
-      <w:proofErr w:type="spellStart"/>
-      <w:r>
-        <w:t>Review</w:t>
-      </w:r>
-      <w:proofErr w:type="spellEnd"/>
-      <w:r>
-        <w:t xml:space="preserve"> et amélioration du diagramme de classe</w:t>
-      </w:r>
-    </w:p>
-    <w:p>
-      <w:r>
-        <w:t xml:space="preserve">Agathe, Nathan, Dany : </w:t>
-      </w:r>
-      <w:proofErr w:type="spellStart"/>
-      <w:r>
-        <w:t>Review</w:t>
-      </w:r>
-      <w:proofErr w:type="spellEnd"/>
-      <w:r>
-        <w:t xml:space="preserve"> des diagrammes</w:t>
+      <w:r>
+        <w:t xml:space="preserve"> (19/02/2024)</w:t>
+      </w:r>
+    </w:p>
+    <w:p>
+      <w:r>
+        <w:t>Dany : Review et amélioration du diagramme de classe</w:t>
+      </w:r>
+    </w:p>
+    <w:p>
+      <w:r>
+        <w:t>Agathe, Nathan, Dany : Review des diagrammes</w:t>
       </w:r>
     </w:p>
     <w:p>
@@ -890,13 +852,8 @@
     </w:p>
     <w:p>
       <w:r>
-        <w:t xml:space="preserve">Nathan et Dany : </w:t>
-      </w:r>
-      <w:proofErr w:type="spellStart"/>
-      <w:r>
-        <w:t>Debug</w:t>
-      </w:r>
-      <w:proofErr w:type="spellEnd"/>
+        <w:t>Nathan et Dany : Debug</w:t>
+      </w:r>
     </w:p>
     <w:p>
       <w:r>
@@ -925,6 +882,11 @@
       </w:r>
       <w:r>
         <w:t>fix avant le TP</w:t>
+      </w:r>
+    </w:p>
+    <w:p>
+      <w:r>
+        <w:t>Dany, Nathan, Agathe : Fix durant le TP</w:t>
       </w:r>
       <w:r>
         <w:br w:type="page"/>
@@ -941,15 +903,7 @@
     </w:p>
     <w:p>
       <w:r>
-        <w:t xml:space="preserve">Nathan : Génération de </w:t>
-      </w:r>
-      <w:proofErr w:type="spellStart"/>
-      <w:r>
-        <w:t>Javadoc</w:t>
-      </w:r>
-      <w:proofErr w:type="spellEnd"/>
-      <w:r>
-        <w:t xml:space="preserve"> sur les fonctions simples (</w:t>
+        <w:t>Nathan : Génération de Javadoc sur les fonctions simples (</w:t>
       </w:r>
       <w:proofErr w:type="gramStart"/>
       <w:r>
@@ -957,23 +911,7 @@
       </w:r>
       <w:proofErr w:type="gramEnd"/>
       <w:r>
-        <w:t>-</w:t>
-      </w:r>
-      <w:proofErr w:type="spellStart"/>
-      <w:r>
-        <w:t>get</w:t>
-      </w:r>
-      <w:proofErr w:type="spellEnd"/>
-      <w:r>
-        <w:t xml:space="preserve">, </w:t>
-      </w:r>
-      <w:proofErr w:type="spellStart"/>
-      <w:r>
-        <w:t>afficherErreur</w:t>
-      </w:r>
-      <w:proofErr w:type="spellEnd"/>
-      <w:r>
-        <w:t xml:space="preserve"> etc.)</w:t>
+        <w:t>-get, afficherErreur etc.)</w:t>
       </w:r>
       <w:r>
         <w:t xml:space="preserve"> </w:t>
@@ -1001,29 +939,8 @@
         <w:t xml:space="preserve">Dany : </w:t>
       </w:r>
       <w:r>
-        <w:t xml:space="preserve">usage de </w:t>
-      </w:r>
-      <w:proofErr w:type="spellStart"/>
-      <w:r>
-        <w:t>Github</w:t>
-      </w:r>
-      <w:proofErr w:type="spellEnd"/>
-      <w:r>
-        <w:t xml:space="preserve"> </w:t>
-      </w:r>
-      <w:proofErr w:type="spellStart"/>
-      <w:r>
-        <w:t>Copilot</w:t>
-      </w:r>
-      <w:proofErr w:type="spellEnd"/>
-      <w:r>
-        <w:t xml:space="preserve"> pour la découverte de </w:t>
-      </w:r>
-      <w:proofErr w:type="spellStart"/>
-      <w:r>
-        <w:t>JavaFX</w:t>
-      </w:r>
-      <w:proofErr w:type="spellEnd"/>
+        <w:t>usage de Github Copilot pour la découverte de JavaFX</w:t>
+      </w:r>
     </w:p>
     <w:p>
       <w:r>
@@ -1036,7 +953,7 @@
           <w:noProof/>
         </w:rPr>
         <w:drawing>
-          <wp:inline distT="0" distB="0" distL="0" distR="0" wp14:anchorId="6123816D" wp14:editId="075DD138">
+          <wp:inline distT="0" distB="0" distL="0" distR="0" wp14:anchorId="6123816D" wp14:editId="5FC5FA35">
             <wp:extent cx="3532276" cy="4026342"/>
             <wp:effectExtent l="0" t="0" r="0" b="0"/>
             <wp:docPr id="1343674997" name="Image 3"/>
@@ -3900,6 +3817,18 @@
       <w:shd w:val="clear" w:color="auto" w:fill="E1DFDD"/>
     </w:rPr>
   </w:style>
+  <w:style w:type="character" w:styleId="Lienhypertextesuivivisit">
+    <w:name w:val="FollowedHyperlink"/>
+    <w:basedOn w:val="Policepardfaut"/>
+    <w:uiPriority w:val="99"/>
+    <w:semiHidden/>
+    <w:unhideWhenUsed/>
+    <w:rsid w:val="00CD6827"/>
+    <w:rPr>
+      <w:color w:val="96607D" w:themeColor="followedHyperlink"/>
+      <w:u w:val="single"/>
+    </w:rPr>
+  </w:style>
 </w:styles>
 </file>
 

</xml_diff>